<commit_message>
alterações para o segundo cenário
</commit_message>
<xml_diff>
--- a/Agendar servicos/18.  Descrição dos Processos de Negócio.docx
+++ b/Agendar servicos/18.  Descrição dos Processos de Negócio.docx
@@ -569,6 +569,335 @@
           <w:color w:val="333333"/>
           <w:sz w:val="25"/>
           <w:szCs w:val="25"/>
+        </w:rPr>
+      </w:pPr>
+    </w:p>
+    <w:p>
+      <w:pPr>
+        <w:ind w:left="720" w:hanging="360"/>
+        <w:rPr>
+          <w:rFonts w:ascii="Arial" w:hAnsi="Arial" w:cs="Arial"/>
+          <w:b/>
+          <w:bCs/>
+          <w:sz w:val="34"/>
+          <w:szCs w:val="34"/>
+        </w:rPr>
+      </w:pPr>
+      <w:r>
+        <w:rPr>
+          <w:rFonts w:ascii="Arial" w:hAnsi="Arial" w:cs="Arial"/>
+          <w:b/>
+          <w:bCs/>
+          <w:sz w:val="34"/>
+          <w:szCs w:val="34"/>
+        </w:rPr>
+        <w:lastRenderedPageBreak/>
+        <w:t xml:space="preserve">Capacidade: </w:t>
+      </w:r>
+      <w:r>
+        <w:rPr>
+          <w:rFonts w:ascii="Arial" w:hAnsi="Arial" w:cs="Arial"/>
+          <w:b/>
+          <w:bCs/>
+          <w:sz w:val="34"/>
+          <w:szCs w:val="34"/>
+        </w:rPr>
+        <w:t>Receber serviços</w:t>
+      </w:r>
+      <w:r>
+        <w:rPr>
+          <w:rFonts w:ascii="Arial" w:hAnsi="Arial" w:cs="Arial"/>
+          <w:b/>
+          <w:bCs/>
+          <w:sz w:val="34"/>
+          <w:szCs w:val="34"/>
+        </w:rPr>
+        <w:t>.</w:t>
+      </w:r>
+      <w:r>
+        <w:rPr>
+          <w:rFonts w:ascii="Arial" w:hAnsi="Arial" w:cs="Arial"/>
+          <w:b/>
+          <w:bCs/>
+          <w:sz w:val="34"/>
+          <w:szCs w:val="34"/>
+        </w:rPr>
+        <w:br/>
+      </w:r>
+      <w:r>
+        <w:rPr>
+          <w:rFonts w:ascii="Arial" w:hAnsi="Arial" w:cs="Arial"/>
+          <w:b/>
+          <w:bCs/>
+          <w:sz w:val="34"/>
+          <w:szCs w:val="34"/>
+        </w:rPr>
+        <w:t>Realiza processos estéticos no cliente</w:t>
+      </w:r>
+      <w:r>
+        <w:rPr>
+          <w:rFonts w:ascii="Arial" w:hAnsi="Arial" w:cs="Arial"/>
+          <w:b/>
+          <w:bCs/>
+          <w:sz w:val="34"/>
+          <w:szCs w:val="34"/>
+        </w:rPr>
+        <w:t>.</w:t>
+      </w:r>
+    </w:p>
+    <w:p>
+      <w:pPr>
+        <w:ind w:left="720" w:hanging="360"/>
+        <w:rPr>
+          <w:rFonts w:ascii="Arial" w:hAnsi="Arial" w:cs="Arial"/>
+          <w:b/>
+          <w:bCs/>
+        </w:rPr>
+      </w:pPr>
+    </w:p>
+    <w:p>
+      <w:pPr>
+        <w:ind w:left="720" w:hanging="360"/>
+        <w:rPr>
+          <w:rFonts w:ascii="Arial" w:hAnsi="Arial" w:cs="Arial"/>
+          <w:b/>
+          <w:bCs/>
+          <w:sz w:val="26"/>
+          <w:szCs w:val="26"/>
+        </w:rPr>
+      </w:pPr>
+    </w:p>
+    <w:p>
+      <w:pPr>
+        <w:ind w:left="720" w:hanging="360"/>
+        <w:rPr>
+          <w:rFonts w:ascii="Arial" w:hAnsi="Arial" w:cs="Arial"/>
+          <w:sz w:val="26"/>
+          <w:szCs w:val="26"/>
+        </w:rPr>
+      </w:pPr>
+      <w:r>
+        <w:rPr>
+          <w:rFonts w:ascii="Arial" w:hAnsi="Arial" w:cs="Arial"/>
+          <w:b/>
+          <w:bCs/>
+          <w:sz w:val="26"/>
+          <w:szCs w:val="26"/>
+        </w:rPr>
+        <w:t>Processo</w:t>
+      </w:r>
+      <w:r>
+        <w:rPr>
+          <w:rFonts w:ascii="Arial" w:hAnsi="Arial" w:cs="Arial"/>
+          <w:b/>
+          <w:bCs/>
+          <w:sz w:val="26"/>
+          <w:szCs w:val="26"/>
+        </w:rPr>
+        <w:t>:</w:t>
+      </w:r>
+      <w:r>
+        <w:rPr>
+          <w:rFonts w:ascii="Arial" w:hAnsi="Arial" w:cs="Arial"/>
+          <w:color w:val="333333"/>
+          <w:sz w:val="20"/>
+          <w:szCs w:val="20"/>
+        </w:rPr>
+        <w:t xml:space="preserve"> </w:t>
+      </w:r>
+      <w:r>
+        <w:rPr>
+          <w:rFonts w:ascii="Arial" w:hAnsi="Arial" w:cs="Arial"/>
+          <w:sz w:val="26"/>
+          <w:szCs w:val="26"/>
+        </w:rPr>
+        <w:t>Receber Solicitação de Serviços</w:t>
+      </w:r>
+    </w:p>
+    <w:p>
+      <w:pPr>
+        <w:ind w:left="720" w:hanging="360"/>
+        <w:rPr>
+          <w:rFonts w:ascii="Arial" w:hAnsi="Arial" w:cs="Arial"/>
+          <w:sz w:val="26"/>
+          <w:szCs w:val="26"/>
+        </w:rPr>
+      </w:pPr>
+      <w:r>
+        <w:rPr>
+          <w:rFonts w:ascii="Arial" w:hAnsi="Arial" w:cs="Arial"/>
+          <w:b/>
+          <w:bCs/>
+          <w:sz w:val="26"/>
+          <w:szCs w:val="26"/>
+        </w:rPr>
+        <w:t>Evento:</w:t>
+      </w:r>
+      <w:r>
+        <w:rPr>
+          <w:rFonts w:ascii="Arial" w:hAnsi="Arial" w:cs="Arial"/>
+          <w:sz w:val="26"/>
+          <w:szCs w:val="26"/>
+        </w:rPr>
+        <w:t xml:space="preserve"> </w:t>
+      </w:r>
+      <w:r>
+        <w:rPr>
+          <w:rFonts w:ascii="Arial" w:hAnsi="Arial" w:cs="Arial"/>
+          <w:sz w:val="26"/>
+          <w:szCs w:val="26"/>
+        </w:rPr>
+        <w:t>Realizar serviço</w:t>
+      </w:r>
+    </w:p>
+    <w:p>
+      <w:pPr>
+        <w:ind w:left="720" w:hanging="360"/>
+        <w:rPr>
+          <w:rFonts w:ascii="Arial" w:hAnsi="Arial" w:cs="Arial"/>
+          <w:sz w:val="26"/>
+          <w:szCs w:val="26"/>
+        </w:rPr>
+      </w:pPr>
+      <w:r>
+        <w:rPr>
+          <w:rFonts w:ascii="Arial" w:hAnsi="Arial" w:cs="Arial"/>
+          <w:b/>
+          <w:bCs/>
+          <w:sz w:val="26"/>
+          <w:szCs w:val="26"/>
+        </w:rPr>
+        <w:t>Trabalhador Envolvido:</w:t>
+      </w:r>
+      <w:r>
+        <w:rPr>
+          <w:rFonts w:ascii="Arial" w:hAnsi="Arial" w:cs="Arial"/>
+          <w:sz w:val="26"/>
+          <w:szCs w:val="26"/>
+        </w:rPr>
+        <w:t xml:space="preserve"> </w:t>
+      </w:r>
+      <w:r>
+        <w:rPr>
+          <w:rFonts w:ascii="Arial" w:hAnsi="Arial" w:cs="Arial"/>
+          <w:sz w:val="26"/>
+          <w:szCs w:val="26"/>
+        </w:rPr>
+        <w:t>Executa serviço</w:t>
+      </w:r>
+    </w:p>
+    <w:p>
+      <w:pPr>
+        <w:ind w:left="720" w:hanging="360"/>
+        <w:rPr>
+          <w:rFonts w:ascii="Arial" w:hAnsi="Arial" w:cs="Arial"/>
+          <w:sz w:val="26"/>
+          <w:szCs w:val="26"/>
+        </w:rPr>
+      </w:pPr>
+    </w:p>
+    <w:p>
+      <w:pPr>
+        <w:pStyle w:val="PargrafodaLista"/>
+        <w:numPr>
+          <w:ilvl w:val="0"/>
+          <w:numId w:val="1"/>
+        </w:numPr>
+        <w:rPr>
+          <w:rFonts w:ascii="Arial" w:hAnsi="Arial" w:cs="Arial"/>
+          <w:color w:val="333333"/>
+          <w:sz w:val="26"/>
+          <w:szCs w:val="26"/>
+        </w:rPr>
+      </w:pPr>
+      <w:r>
+        <w:rPr>
+          <w:rFonts w:ascii="Arial" w:hAnsi="Arial" w:cs="Arial"/>
+          <w:color w:val="333333"/>
+          <w:sz w:val="26"/>
+          <w:szCs w:val="26"/>
+        </w:rPr>
+        <w:t xml:space="preserve">Cliente </w:t>
+      </w:r>
+      <w:r>
+        <w:rPr>
+          <w:rFonts w:ascii="Arial" w:hAnsi="Arial" w:cs="Arial"/>
+          <w:color w:val="333333"/>
+          <w:sz w:val="26"/>
+          <w:szCs w:val="26"/>
+        </w:rPr>
+        <w:t>informa que está agendado.</w:t>
+      </w:r>
+    </w:p>
+    <w:p>
+      <w:pPr>
+        <w:pStyle w:val="PargrafodaLista"/>
+        <w:numPr>
+          <w:ilvl w:val="0"/>
+          <w:numId w:val="1"/>
+        </w:numPr>
+        <w:rPr>
+          <w:rFonts w:ascii="Arial" w:hAnsi="Arial" w:cs="Arial"/>
+          <w:color w:val="333333"/>
+          <w:sz w:val="26"/>
+          <w:szCs w:val="26"/>
+        </w:rPr>
+      </w:pPr>
+      <w:r>
+        <w:rPr>
+          <w:rFonts w:ascii="Arial" w:hAnsi="Arial" w:cs="Arial"/>
+          <w:color w:val="333333"/>
+          <w:sz w:val="26"/>
+          <w:szCs w:val="26"/>
+        </w:rPr>
+        <w:t>Atendente confere na agenda o profissional e tipo de serviço.</w:t>
+      </w:r>
+    </w:p>
+    <w:p>
+      <w:pPr>
+        <w:pStyle w:val="PargrafodaLista"/>
+        <w:numPr>
+          <w:ilvl w:val="0"/>
+          <w:numId w:val="1"/>
+        </w:numPr>
+        <w:rPr>
+          <w:rFonts w:ascii="Arial" w:hAnsi="Arial" w:cs="Arial"/>
+          <w:color w:val="333333"/>
+          <w:sz w:val="26"/>
+          <w:szCs w:val="26"/>
+        </w:rPr>
+      </w:pPr>
+      <w:r>
+        <w:rPr>
+          <w:rFonts w:ascii="Arial" w:hAnsi="Arial" w:cs="Arial"/>
+          <w:color w:val="333333"/>
+          <w:sz w:val="26"/>
+          <w:szCs w:val="26"/>
+        </w:rPr>
+        <w:t>Colaborador realiza processo estético no cliente.</w:t>
+      </w:r>
+    </w:p>
+    <w:p>
+      <w:pPr>
+        <w:ind w:left="720" w:hanging="360"/>
+        <w:rPr>
+          <w:rFonts w:ascii="Arial" w:hAnsi="Arial" w:cs="Arial"/>
+          <w:b/>
+          <w:bCs/>
+          <w:sz w:val="26"/>
+          <w:szCs w:val="26"/>
+        </w:rPr>
+      </w:pPr>
+    </w:p>
+    <w:p>
+      <w:pPr>
+        <w:ind w:left="720" w:hanging="360"/>
+        <w:rPr>
+          <w:rFonts w:ascii="Arial" w:hAnsi="Arial" w:cs="Arial"/>
+          <w:b/>
+          <w:bCs/>
+          <w:sz w:val="26"/>
+          <w:szCs w:val="26"/>
         </w:rPr>
       </w:pPr>
     </w:p>
@@ -1222,7 +1551,6 @@
   <w:style w:type="character" w:default="1" w:styleId="Fontepargpadro">
     <w:name w:val="Default Paragraph Font"/>
     <w:uiPriority w:val="1"/>
-    <w:semiHidden/>
     <w:unhideWhenUsed/>
   </w:style>
   <w:style w:type="table" w:default="1" w:styleId="Tabelanormal">

</xml_diff>